<commit_message>
initial commit after note loss
</commit_message>
<xml_diff>
--- a/Side Self Study project 3.docx
+++ b/Side Self Study project 3.docx
@@ -13,7 +13,7 @@
           <w:spacing w:val="15"/>
           <w:sz w:val="30"/>
           <w:szCs w:val="30"/>
-          <w:lang w:val="en-NG" w:eastAsia="en-NG"/>
+          <w:lang w:eastAsia="en-NG"/>
         </w:rPr>
       </w:pPr>
       <w:r>
@@ -23,7 +23,7 @@
           <w:spacing w:val="15"/>
           <w:sz w:val="30"/>
           <w:szCs w:val="30"/>
-          <w:lang w:val="en-NG" w:eastAsia="en-NG"/>
+          <w:lang w:eastAsia="en-NG"/>
         </w:rPr>
         <w:t>Side Self Study</w:t>
       </w:r>
@@ -42,17 +42,17 @@
           <w:spacing w:val="6"/>
           <w:sz w:val="24"/>
           <w:szCs w:val="24"/>
-          <w:lang w:val="en-NG" w:eastAsia="en-NG"/>
-        </w:rPr>
-      </w:pPr>
-      <w:r>
-        <w:rPr>
-          <w:rFonts w:ascii="Arial" w:eastAsia="Times New Roman" w:hAnsi="Arial" w:cs="Arial"/>
-          <w:color w:val="000000"/>
-          <w:spacing w:val="6"/>
-          <w:sz w:val="24"/>
-          <w:szCs w:val="24"/>
-          <w:lang w:val="en-NG" w:eastAsia="en-NG"/>
+          <w:lang w:eastAsia="en-NG"/>
+        </w:rPr>
+      </w:pPr>
+      <w:r>
+        <w:rPr>
+          <w:rFonts w:ascii="Arial" w:eastAsia="Times New Roman" w:hAnsi="Arial" w:cs="Arial"/>
+          <w:color w:val="000000"/>
+          <w:spacing w:val="6"/>
+          <w:sz w:val="24"/>
+          <w:szCs w:val="24"/>
+          <w:lang w:eastAsia="en-NG"/>
         </w:rPr>
         <w:t>Make a research what types of </w:t>
       </w:r>
@@ -65,7 +65,7 @@
             <w:sz w:val="24"/>
             <w:szCs w:val="24"/>
             <w:u w:val="single"/>
-            <w:lang w:val="en-NG" w:eastAsia="en-NG"/>
+            <w:lang w:eastAsia="en-NG"/>
           </w:rPr>
           <w:t>Database Management Systems (DBMS) exist and what each type is more suitable for</w:t>
         </w:r>
@@ -77,7 +77,7 @@
           <w:spacing w:val="6"/>
           <w:sz w:val="24"/>
           <w:szCs w:val="24"/>
-          <w:lang w:val="en-NG" w:eastAsia="en-NG"/>
+          <w:lang w:eastAsia="en-NG"/>
         </w:rPr>
         <w:t>. Be able to explain the difference between Relational DBMS and NoSQL (of a different kind).</w:t>
       </w:r>
@@ -96,17 +96,17 @@
           <w:spacing w:val="6"/>
           <w:sz w:val="24"/>
           <w:szCs w:val="24"/>
-          <w:lang w:val="en-NG" w:eastAsia="en-NG"/>
-        </w:rPr>
-      </w:pPr>
-      <w:r>
-        <w:rPr>
-          <w:rFonts w:ascii="Arial" w:eastAsia="Times New Roman" w:hAnsi="Arial" w:cs="Arial"/>
-          <w:color w:val="000000"/>
-          <w:spacing w:val="6"/>
-          <w:sz w:val="24"/>
-          <w:szCs w:val="24"/>
-          <w:lang w:val="en-NG" w:eastAsia="en-NG"/>
+          <w:lang w:eastAsia="en-NG"/>
+        </w:rPr>
+      </w:pPr>
+      <w:r>
+        <w:rPr>
+          <w:rFonts w:ascii="Arial" w:eastAsia="Times New Roman" w:hAnsi="Arial" w:cs="Arial"/>
+          <w:color w:val="000000"/>
+          <w:spacing w:val="6"/>
+          <w:sz w:val="24"/>
+          <w:szCs w:val="24"/>
+          <w:lang w:eastAsia="en-NG"/>
         </w:rPr>
         <w:t>Get yourself familiar with a concept of </w:t>
       </w:r>
@@ -119,7 +119,7 @@
             <w:sz w:val="24"/>
             <w:szCs w:val="24"/>
             <w:u w:val="single"/>
-            <w:lang w:val="en-NG" w:eastAsia="en-NG"/>
+            <w:lang w:eastAsia="en-NG"/>
           </w:rPr>
           <w:t>Web Application Frameworks</w:t>
         </w:r>
@@ -131,7 +131,7 @@
           <w:spacing w:val="6"/>
           <w:sz w:val="24"/>
           <w:szCs w:val="24"/>
-          <w:lang w:val="en-NG" w:eastAsia="en-NG"/>
+          <w:lang w:eastAsia="en-NG"/>
         </w:rPr>
         <w:t>. Get to know what server-side (backend) and client-side (</w:t>
       </w:r>
@@ -143,7 +143,7 @@
           <w:spacing w:val="6"/>
           <w:sz w:val="24"/>
           <w:szCs w:val="24"/>
-          <w:lang w:val="en-NG" w:eastAsia="en-NG"/>
+          <w:lang w:eastAsia="en-NG"/>
         </w:rPr>
         <w:t>forntend</w:t>
       </w:r>
@@ -155,7 +155,7 @@
           <w:spacing w:val="6"/>
           <w:sz w:val="24"/>
           <w:szCs w:val="24"/>
-          <w:lang w:val="en-NG" w:eastAsia="en-NG"/>
+          <w:lang w:eastAsia="en-NG"/>
         </w:rPr>
         <w:t>) frameworks exist and what they are used for.</w:t>
       </w:r>
@@ -174,7 +174,7 @@
           <w:spacing w:val="6"/>
           <w:sz w:val="24"/>
           <w:szCs w:val="24"/>
-          <w:lang w:val="en-NG" w:eastAsia="en-NG"/>
+          <w:lang w:eastAsia="en-NG"/>
         </w:rPr>
       </w:pPr>
       <w:hyperlink r:id="rId7" w:tgtFrame="_blank" w:history="1">
@@ -186,7 +186,7 @@
             <w:sz w:val="24"/>
             <w:szCs w:val="24"/>
             <w:u w:val="single"/>
-            <w:lang w:val="en-NG" w:eastAsia="en-NG"/>
+            <w:lang w:eastAsia="en-NG"/>
           </w:rPr>
           <w:t>Practice basic JavaScript syntax just for fun</w:t>
         </w:r>
@@ -198,7 +198,7 @@
           <w:spacing w:val="6"/>
           <w:sz w:val="24"/>
           <w:szCs w:val="24"/>
-          <w:lang w:val="en-NG" w:eastAsia="en-NG"/>
+          <w:lang w:eastAsia="en-NG"/>
         </w:rPr>
         <w:t>.</w:t>
       </w:r>
@@ -217,17 +217,17 @@
           <w:spacing w:val="6"/>
           <w:sz w:val="24"/>
           <w:szCs w:val="24"/>
-          <w:lang w:val="en-NG" w:eastAsia="en-NG"/>
-        </w:rPr>
-      </w:pPr>
-      <w:r>
-        <w:rPr>
-          <w:rFonts w:ascii="Arial" w:eastAsia="Times New Roman" w:hAnsi="Arial" w:cs="Arial"/>
-          <w:color w:val="000000"/>
-          <w:spacing w:val="6"/>
-          <w:sz w:val="24"/>
-          <w:szCs w:val="24"/>
-          <w:lang w:val="en-NG" w:eastAsia="en-NG"/>
+          <w:lang w:eastAsia="en-NG"/>
+        </w:rPr>
+      </w:pPr>
+      <w:r>
+        <w:rPr>
+          <w:rFonts w:ascii="Arial" w:eastAsia="Times New Roman" w:hAnsi="Arial" w:cs="Arial"/>
+          <w:color w:val="000000"/>
+          <w:spacing w:val="6"/>
+          <w:sz w:val="24"/>
+          <w:szCs w:val="24"/>
+          <w:lang w:eastAsia="en-NG"/>
         </w:rPr>
         <w:t>Explore what </w:t>
       </w:r>
@@ -240,7 +240,7 @@
             <w:sz w:val="24"/>
             <w:szCs w:val="24"/>
             <w:u w:val="single"/>
-            <w:lang w:val="en-NG" w:eastAsia="en-NG"/>
+            <w:lang w:eastAsia="en-NG"/>
           </w:rPr>
           <w:t>RESTful API</w:t>
         </w:r>
@@ -252,7 +252,7 @@
           <w:spacing w:val="6"/>
           <w:sz w:val="24"/>
           <w:szCs w:val="24"/>
-          <w:lang w:val="en-NG" w:eastAsia="en-NG"/>
+          <w:lang w:eastAsia="en-NG"/>
         </w:rPr>
         <w:t> is and what it is used for in Web development.</w:t>
       </w:r>
@@ -271,17 +271,17 @@
           <w:spacing w:val="6"/>
           <w:sz w:val="24"/>
           <w:szCs w:val="24"/>
-          <w:lang w:val="en-NG" w:eastAsia="en-NG"/>
-        </w:rPr>
-      </w:pPr>
-      <w:r>
-        <w:rPr>
-          <w:rFonts w:ascii="Arial" w:eastAsia="Times New Roman" w:hAnsi="Arial" w:cs="Arial"/>
-          <w:color w:val="000000"/>
-          <w:spacing w:val="6"/>
-          <w:sz w:val="24"/>
-          <w:szCs w:val="24"/>
-          <w:lang w:val="en-NG" w:eastAsia="en-NG"/>
+          <w:lang w:eastAsia="en-NG"/>
+        </w:rPr>
+      </w:pPr>
+      <w:r>
+        <w:rPr>
+          <w:rFonts w:ascii="Arial" w:eastAsia="Times New Roman" w:hAnsi="Arial" w:cs="Arial"/>
+          <w:color w:val="000000"/>
+          <w:spacing w:val="6"/>
+          <w:sz w:val="24"/>
+          <w:szCs w:val="24"/>
+          <w:lang w:eastAsia="en-NG"/>
         </w:rPr>
         <w:t>Read what </w:t>
       </w:r>
@@ -294,7 +294,7 @@
             <w:sz w:val="24"/>
             <w:szCs w:val="24"/>
             <w:u w:val="single"/>
-            <w:lang w:val="en-NG" w:eastAsia="en-NG"/>
+            <w:lang w:eastAsia="en-NG"/>
           </w:rPr>
           <w:t>Cascading Style Sheets (CSS)</w:t>
         </w:r>
@@ -306,7 +306,7 @@
           <w:spacing w:val="6"/>
           <w:sz w:val="24"/>
           <w:szCs w:val="24"/>
-          <w:lang w:val="en-NG" w:eastAsia="en-NG"/>
+          <w:lang w:eastAsia="en-NG"/>
         </w:rPr>
         <w:t> is used for and browse </w:t>
       </w:r>
@@ -319,7 +319,7 @@
             <w:sz w:val="24"/>
             <w:szCs w:val="24"/>
             <w:u w:val="single"/>
-            <w:lang w:val="en-NG" w:eastAsia="en-NG"/>
+            <w:lang w:eastAsia="en-NG"/>
           </w:rPr>
           <w:t>basic syntax and properties</w:t>
         </w:r>
@@ -331,9 +331,152 @@
           <w:spacing w:val="6"/>
           <w:sz w:val="24"/>
           <w:szCs w:val="24"/>
-          <w:lang w:val="en-NG" w:eastAsia="en-NG"/>
+          <w:lang w:eastAsia="en-NG"/>
         </w:rPr>
         <w:t>.</w:t>
+      </w:r>
+    </w:p>
+    <w:p/>
+    <w:p/>
+    <w:p/>
+    <w:p>
+      <w:pPr>
+        <w:pStyle w:val="NormalWeb"/>
+        <w:shd w:val="clear" w:color="auto" w:fill="FFFFFF"/>
+        <w:spacing w:before="0" w:after="0" w:line="330" w:lineRule="atLeast"/>
+        <w:rPr>
+          <w:rFonts w:ascii="Arial" w:hAnsi="Arial" w:cs="Arial"/>
+          <w:color w:val="000000"/>
+          <w:spacing w:val="6"/>
+        </w:rPr>
+      </w:pPr>
+      <w:r>
+        <w:rPr>
+          <w:rFonts w:ascii="Arial" w:hAnsi="Arial" w:cs="Arial"/>
+          <w:color w:val="000000"/>
+          <w:spacing w:val="6"/>
+        </w:rPr>
+        <w:t>In this project, we will use </w:t>
+      </w:r>
+      <w:hyperlink r:id="rId11" w:tgtFrame="_blank" w:history="1">
+        <w:r>
+          <w:rPr>
+            <w:rStyle w:val="Hyperlink"/>
+            <w:rFonts w:ascii="Arial" w:hAnsi="Arial" w:cs="Arial"/>
+            <w:color w:val="2970FF"/>
+            <w:spacing w:val="6"/>
+          </w:rPr>
+          <w:t>Postman</w:t>
+        </w:r>
+      </w:hyperlink>
+      <w:r>
+        <w:rPr>
+          <w:rFonts w:ascii="Arial" w:hAnsi="Arial" w:cs="Arial"/>
+          <w:color w:val="000000"/>
+          <w:spacing w:val="6"/>
+        </w:rPr>
+        <w:t> to test our API.</w:t>
+      </w:r>
+      <w:r>
+        <w:rPr>
+          <w:rFonts w:ascii="Arial" w:hAnsi="Arial" w:cs="Arial"/>
+          <w:color w:val="000000"/>
+          <w:spacing w:val="6"/>
+        </w:rPr>
+        <w:br/>
+        <w:t>Click </w:t>
+      </w:r>
+      <w:hyperlink r:id="rId12" w:tgtFrame="_blank" w:history="1">
+        <w:r>
+          <w:rPr>
+            <w:rStyle w:val="Hyperlink"/>
+            <w:rFonts w:ascii="Arial" w:hAnsi="Arial" w:cs="Arial"/>
+            <w:b/>
+            <w:bCs/>
+            <w:color w:val="2970FF"/>
+            <w:spacing w:val="6"/>
+          </w:rPr>
+          <w:t>Install Postman</w:t>
+        </w:r>
+      </w:hyperlink>
+      <w:r>
+        <w:rPr>
+          <w:rFonts w:ascii="Arial" w:hAnsi="Arial" w:cs="Arial"/>
+          <w:color w:val="000000"/>
+          <w:spacing w:val="6"/>
+        </w:rPr>
+        <w:t> to download and install postman on your machine.</w:t>
+      </w:r>
+    </w:p>
+    <w:p>
+      <w:pPr>
+        <w:pStyle w:val="NormalWeb"/>
+        <w:shd w:val="clear" w:color="auto" w:fill="FFFFFF"/>
+        <w:spacing w:before="0" w:after="0" w:line="330" w:lineRule="atLeast"/>
+        <w:rPr>
+          <w:rFonts w:ascii="Arial" w:hAnsi="Arial" w:cs="Arial"/>
+          <w:color w:val="000000"/>
+          <w:spacing w:val="6"/>
+        </w:rPr>
+      </w:pPr>
+      <w:r>
+        <w:rPr>
+          <w:rFonts w:ascii="Arial" w:hAnsi="Arial" w:cs="Arial"/>
+          <w:color w:val="000000"/>
+          <w:spacing w:val="6"/>
+        </w:rPr>
+        <w:t>Click </w:t>
+      </w:r>
+      <w:hyperlink r:id="rId13" w:tgtFrame="_blank" w:history="1">
+        <w:r>
+          <w:rPr>
+            <w:rStyle w:val="Hyperlink"/>
+            <w:rFonts w:ascii="Arial" w:hAnsi="Arial" w:cs="Arial"/>
+            <w:b/>
+            <w:bCs/>
+            <w:color w:val="2970FF"/>
+            <w:spacing w:val="6"/>
+          </w:rPr>
+          <w:t>HERE</w:t>
+        </w:r>
+      </w:hyperlink>
+      <w:r>
+        <w:rPr>
+          <w:rFonts w:ascii="Arial" w:hAnsi="Arial" w:cs="Arial"/>
+          <w:color w:val="000000"/>
+          <w:spacing w:val="6"/>
+        </w:rPr>
+        <w:t> to learn how perform </w:t>
+      </w:r>
+      <w:hyperlink r:id="rId14" w:tgtFrame="_blank" w:history="1">
+        <w:r>
+          <w:rPr>
+            <w:rStyle w:val="Hyperlink"/>
+            <w:rFonts w:ascii="Arial" w:hAnsi="Arial" w:cs="Arial"/>
+            <w:color w:val="2970FF"/>
+            <w:spacing w:val="6"/>
+          </w:rPr>
+          <w:t xml:space="preserve">CRUD </w:t>
+        </w:r>
+        <w:proofErr w:type="spellStart"/>
+        <w:r>
+          <w:rPr>
+            <w:rStyle w:val="Hyperlink"/>
+            <w:rFonts w:ascii="Arial" w:hAnsi="Arial" w:cs="Arial"/>
+            <w:color w:val="2970FF"/>
+            <w:spacing w:val="6"/>
+          </w:rPr>
+          <w:t>operartions</w:t>
+        </w:r>
+        <w:proofErr w:type="spellEnd"/>
+      </w:hyperlink>
+      <w:r>
+        <w:rPr>
+          <w:rFonts w:ascii="Arial" w:hAnsi="Arial" w:cs="Arial"/>
+          <w:color w:val="000000"/>
+          <w:spacing w:val="6"/>
+        </w:rPr>
+        <w:t> on Postman</w:t>
       </w:r>
     </w:p>
     <w:p>
@@ -886,7 +1029,7 @@
       <w:bCs/>
       <w:sz w:val="24"/>
       <w:szCs w:val="24"/>
-      <w:lang w:val="en-NG" w:eastAsia="en-NG"/>
+      <w:lang w:eastAsia="en-NG"/>
     </w:rPr>
   </w:style>
   <w:style w:type="character" w:default="1" w:styleId="DefaultParagraphFont">
@@ -941,6 +1084,34 @@
     <w:rPr>
       <w:color w:val="0000FF"/>
       <w:u w:val="single"/>
+    </w:rPr>
+  </w:style>
+  <w:style w:type="paragraph" w:styleId="NormalWeb">
+    <w:name w:val="Normal (Web)"/>
+    <w:basedOn w:val="Normal"/>
+    <w:uiPriority w:val="99"/>
+    <w:semiHidden/>
+    <w:unhideWhenUsed/>
+    <w:rsid w:val="000E46D1"/>
+    <w:pPr>
+      <w:spacing w:before="100" w:beforeAutospacing="1" w:after="100" w:afterAutospacing="1" w:line="240" w:lineRule="auto"/>
+    </w:pPr>
+    <w:rPr>
+      <w:rFonts w:ascii="Times New Roman" w:eastAsia="Times New Roman" w:hAnsi="Times New Roman" w:cs="Times New Roman"/>
+      <w:sz w:val="24"/>
+      <w:szCs w:val="24"/>
+      <w:lang w:val="en-NG" w:eastAsia="en-NG"/>
+    </w:rPr>
+  </w:style>
+  <w:style w:type="character" w:styleId="Strong">
+    <w:name w:val="Strong"/>
+    <w:basedOn w:val="DefaultParagraphFont"/>
+    <w:uiPriority w:val="22"/>
+    <w:qFormat/>
+    <w:rsid w:val="000E46D1"/>
+    <w:rPr>
+      <w:b/>
+      <w:bCs/>
     </w:rPr>
   </w:style>
 </w:styles>

</xml_diff>